<commit_message>
Genera documemento 1 por 1, captura campos correctos pero con fuente incorrecta
</commit_message>
<xml_diff>
--- a/Calificacion.docx
+++ b/Calificacion.docx
@@ -663,7 +663,7 @@
         <w:ind w:right="-5"/>
         <w:jc w:val="both"/>
         <w:rPr>
-          <w:rFonts w:ascii="Montserrat ExtraBold" w:hAnsi="Montserrat ExtraBold" w:cs="Arial"/>
+          <w:rFonts w:ascii="Noto Sans" w:hAnsi="Noto Sans" w:cs="Noto Sans"/>
           <w:b/>
           <w:iCs/>
           <w:spacing w:val="-3"/>
@@ -672,7 +672,7 @@
       </w:pPr>
       <w:r>
         <w:rPr>
-          <w:rFonts w:ascii="Montserrat ExtraBold" w:hAnsi="Montserrat ExtraBold" w:cs="Arial"/>
+          <w:rFonts w:ascii="Noto Sans" w:hAnsi="Noto Sans" w:cs="Noto Sans"/>
           <w:b/>
           <w:iCs/>
           <w:spacing w:val="-3"/>
@@ -861,12 +861,8 @@
       </w:pPr>
     </w:p>
     <w:sectPr>
-      <w:headerReference w:type="even" r:id="rId8"/>
-      <w:headerReference w:type="default" r:id="rId9"/>
-      <w:footerReference w:type="even" r:id="rId10"/>
-      <w:footerReference w:type="default" r:id="rId11"/>
-      <w:headerReference w:type="first" r:id="rId12"/>
-      <w:footerReference w:type="first" r:id="rId13"/>
+      <w:headerReference w:type="default" r:id="rId8"/>
+      <w:footerReference w:type="default" r:id="rId9"/>
       <w:pgSz w:w="12242" w:h="15842"/>
       <w:pgMar w:top="238" w:right="851" w:bottom="1134" w:left="1418" w:header="2835" w:footer="454" w:gutter="0"/>
       <w:cols w:space="708"/>
@@ -896,16 +892,6 @@
 </file>
 
 <file path=word/footer1.xml><?xml version="1.0" encoding="utf-8"?>
-<w:ftr xmlns:wpc="http://schemas.microsoft.com/office/word/2010/wordprocessingCanvas" xmlns:cx="http://schemas.microsoft.com/office/drawing/2014/chartex" xmlns:cx1="http://schemas.microsoft.com/office/drawing/2015/9/8/chartex" xmlns:cx2="http://schemas.microsoft.com/office/drawing/2015/10/21/chartex" xmlns:cx3="http://schemas.microsoft.com/office/drawing/2016/5/9/chartex" xmlns:cx4="http://schemas.microsoft.com/office/drawing/2016/5/10/chartex" xmlns:cx5="http://schemas.microsoft.com/office/drawing/2016/5/11/chartex" xmlns:cx6="http://schemas.microsoft.com/office/drawing/2016/5/12/chartex" xmlns:cx7="http://schemas.microsoft.com/office/drawing/2016/5/13/chartex" xmlns:cx8="http://schemas.microsoft.com/office/drawing/2016/5/14/chartex" xmlns:mc="http://schemas.openxmlformats.org/markup-compatibility/2006" xmlns:aink="http://schemas.microsoft.com/office/drawing/2016/ink" xmlns:am3d="http://schemas.microsoft.com/office/drawing/2017/model3d" xmlns:o="urn:schemas-microsoft-com:office:office" xmlns:oel="http://schemas.microsoft.com/office/2019/extlst" xmlns:r="http://schemas.openxmlformats.org/officeDocument/2006/relationships" xmlns:m="http://schemas.openxmlformats.org/officeDocument/2006/math" xmlns:v="urn:schemas-microsoft-com:vml" xmlns:wp14="http://schemas.microsoft.com/office/word/2010/wordprocessingDrawing" xmlns:wp="http://schemas.openxmlformats.org/drawingml/2006/wordprocessingDrawing" xmlns:w10="urn:schemas-microsoft-com:office:word" xmlns:w="http://schemas.openxmlformats.org/wordprocessingml/2006/main" xmlns:w14="http://schemas.microsoft.com/office/word/2010/wordml" xmlns:w15="http://schemas.microsoft.com/office/word/2012/wordml" xmlns:w16cex="http://schemas.microsoft.com/office/word/2018/wordml/cex" xmlns:w16cid="http://schemas.microsoft.com/office/word/2016/wordml/cid" xmlns:w16="http://schemas.microsoft.com/office/word/2018/wordml" xmlns:w16du="http://schemas.microsoft.com/office/word/2023/wordml/word16du" xmlns:w16sdtdh="http://schemas.microsoft.com/office/word/2020/wordml/sdtdatahash" xmlns:w16sdtfl="http://schemas.microsoft.com/office/word/2024/wordml/sdtformatlock" xmlns:w16se="http://schemas.microsoft.com/office/word/2015/wordml/symex" xmlns:wpg="http://schemas.microsoft.com/office/word/2010/wordprocessingGroup" xmlns:wpi="http://schemas.microsoft.com/office/word/2010/wordprocessingInk" xmlns:wne="http://schemas.microsoft.com/office/word/2006/wordml" xmlns:wps="http://schemas.microsoft.com/office/word/2010/wordprocessingShape" mc:Ignorable="w14 w15 w16se w16cid w16 w16cex w16sdtdh w16sdtfl w16du wp14">
-  <w:p>
-    <w:pPr>
-      <w:pStyle w:val="Piedepgina"/>
-    </w:pPr>
-  </w:p>
-</w:ftr>
-</file>
-
-<file path=word/footer2.xml><?xml version="1.0" encoding="utf-8"?>
 <w:ftr xmlns:wpc="http://schemas.microsoft.com/office/word/2010/wordprocessingCanvas" xmlns:cx="http://schemas.microsoft.com/office/drawing/2014/chartex" xmlns:cx1="http://schemas.microsoft.com/office/drawing/2015/9/8/chartex" xmlns:cx2="http://schemas.microsoft.com/office/drawing/2015/10/21/chartex" xmlns:cx3="http://schemas.microsoft.com/office/drawing/2016/5/9/chartex" xmlns:cx4="http://schemas.microsoft.com/office/drawing/2016/5/10/chartex" xmlns:cx5="http://schemas.microsoft.com/office/drawing/2016/5/11/chartex" xmlns:cx6="http://schemas.microsoft.com/office/drawing/2016/5/12/chartex" xmlns:cx7="http://schemas.microsoft.com/office/drawing/2016/5/13/chartex" xmlns:cx8="http://schemas.microsoft.com/office/drawing/2016/5/14/chartex" xmlns:mc="http://schemas.openxmlformats.org/markup-compatibility/2006" xmlns:aink="http://schemas.microsoft.com/office/drawing/2016/ink" xmlns:am3d="http://schemas.microsoft.com/office/drawing/2017/model3d" xmlns:o="urn:schemas-microsoft-com:office:office" xmlns:oel="http://schemas.microsoft.com/office/2019/extlst" xmlns:r="http://schemas.openxmlformats.org/officeDocument/2006/relationships" xmlns:m="http://schemas.openxmlformats.org/officeDocument/2006/math" xmlns:v="urn:schemas-microsoft-com:vml" xmlns:wp14="http://schemas.microsoft.com/office/word/2010/wordprocessingDrawing" xmlns:wp="http://schemas.openxmlformats.org/drawingml/2006/wordprocessingDrawing" xmlns:w10="urn:schemas-microsoft-com:office:word" xmlns:w="http://schemas.openxmlformats.org/wordprocessingml/2006/main" xmlns:w14="http://schemas.microsoft.com/office/word/2010/wordml" xmlns:w15="http://schemas.microsoft.com/office/word/2012/wordml" xmlns:w16cex="http://schemas.microsoft.com/office/word/2018/wordml/cex" xmlns:w16cid="http://schemas.microsoft.com/office/word/2016/wordml/cid" xmlns:w16="http://schemas.microsoft.com/office/word/2018/wordml" xmlns:w16du="http://schemas.microsoft.com/office/word/2023/wordml/word16du" xmlns:w16sdtdh="http://schemas.microsoft.com/office/word/2020/wordml/sdtdatahash" xmlns:w16sdtfl="http://schemas.microsoft.com/office/word/2024/wordml/sdtformatlock" xmlns:w16se="http://schemas.microsoft.com/office/word/2015/wordml/symex" xmlns:wpg="http://schemas.microsoft.com/office/word/2010/wordprocessingGroup" xmlns:wpi="http://schemas.microsoft.com/office/word/2010/wordprocessingInk" xmlns:wne="http://schemas.microsoft.com/office/word/2006/wordml" xmlns:wps="http://schemas.microsoft.com/office/word/2010/wordprocessingShape" mc:Ignorable="w14 w15 w16se w16cid w16 w16cex w16sdtdh w16sdtfl w16du wp14">
   <w:p>
     <w:pPr>
@@ -1372,16 +1358,6 @@
 </w:ftr>
 </file>
 
-<file path=word/footer3.xml><?xml version="1.0" encoding="utf-8"?>
-<w:ftr xmlns:wpc="http://schemas.microsoft.com/office/word/2010/wordprocessingCanvas" xmlns:cx="http://schemas.microsoft.com/office/drawing/2014/chartex" xmlns:cx1="http://schemas.microsoft.com/office/drawing/2015/9/8/chartex" xmlns:cx2="http://schemas.microsoft.com/office/drawing/2015/10/21/chartex" xmlns:cx3="http://schemas.microsoft.com/office/drawing/2016/5/9/chartex" xmlns:cx4="http://schemas.microsoft.com/office/drawing/2016/5/10/chartex" xmlns:cx5="http://schemas.microsoft.com/office/drawing/2016/5/11/chartex" xmlns:cx6="http://schemas.microsoft.com/office/drawing/2016/5/12/chartex" xmlns:cx7="http://schemas.microsoft.com/office/drawing/2016/5/13/chartex" xmlns:cx8="http://schemas.microsoft.com/office/drawing/2016/5/14/chartex" xmlns:mc="http://schemas.openxmlformats.org/markup-compatibility/2006" xmlns:aink="http://schemas.microsoft.com/office/drawing/2016/ink" xmlns:am3d="http://schemas.microsoft.com/office/drawing/2017/model3d" xmlns:o="urn:schemas-microsoft-com:office:office" xmlns:oel="http://schemas.microsoft.com/office/2019/extlst" xmlns:r="http://schemas.openxmlformats.org/officeDocument/2006/relationships" xmlns:m="http://schemas.openxmlformats.org/officeDocument/2006/math" xmlns:v="urn:schemas-microsoft-com:vml" xmlns:wp14="http://schemas.microsoft.com/office/word/2010/wordprocessingDrawing" xmlns:wp="http://schemas.openxmlformats.org/drawingml/2006/wordprocessingDrawing" xmlns:w10="urn:schemas-microsoft-com:office:word" xmlns:w="http://schemas.openxmlformats.org/wordprocessingml/2006/main" xmlns:w14="http://schemas.microsoft.com/office/word/2010/wordml" xmlns:w15="http://schemas.microsoft.com/office/word/2012/wordml" xmlns:w16cex="http://schemas.microsoft.com/office/word/2018/wordml/cex" xmlns:w16cid="http://schemas.microsoft.com/office/word/2016/wordml/cid" xmlns:w16="http://schemas.microsoft.com/office/word/2018/wordml" xmlns:w16du="http://schemas.microsoft.com/office/word/2023/wordml/word16du" xmlns:w16sdtdh="http://schemas.microsoft.com/office/word/2020/wordml/sdtdatahash" xmlns:w16sdtfl="http://schemas.microsoft.com/office/word/2024/wordml/sdtformatlock" xmlns:w16se="http://schemas.microsoft.com/office/word/2015/wordml/symex" xmlns:wpg="http://schemas.microsoft.com/office/word/2010/wordprocessingGroup" xmlns:wpi="http://schemas.microsoft.com/office/word/2010/wordprocessingInk" xmlns:wne="http://schemas.microsoft.com/office/word/2006/wordml" xmlns:wps="http://schemas.microsoft.com/office/word/2010/wordprocessingShape" mc:Ignorable="w14 w15 w16se w16cid w16 w16cex w16sdtdh w16sdtfl w16du wp14">
-  <w:p>
-    <w:pPr>
-      <w:pStyle w:val="Piedepgina"/>
-    </w:pPr>
-  </w:p>
-</w:ftr>
-</file>
-
 <file path=word/footnotes.xml><?xml version="1.0" encoding="utf-8"?>
 <w:footnotes xmlns:wpc="http://schemas.microsoft.com/office/word/2010/wordprocessingCanvas" xmlns:cx="http://schemas.microsoft.com/office/drawing/2014/chartex" xmlns:cx1="http://schemas.microsoft.com/office/drawing/2015/9/8/chartex" xmlns:cx2="http://schemas.microsoft.com/office/drawing/2015/10/21/chartex" xmlns:cx3="http://schemas.microsoft.com/office/drawing/2016/5/9/chartex" xmlns:cx4="http://schemas.microsoft.com/office/drawing/2016/5/10/chartex" xmlns:cx5="http://schemas.microsoft.com/office/drawing/2016/5/11/chartex" xmlns:cx6="http://schemas.microsoft.com/office/drawing/2016/5/12/chartex" xmlns:cx7="http://schemas.microsoft.com/office/drawing/2016/5/13/chartex" xmlns:cx8="http://schemas.microsoft.com/office/drawing/2016/5/14/chartex" xmlns:mc="http://schemas.openxmlformats.org/markup-compatibility/2006" xmlns:aink="http://schemas.microsoft.com/office/drawing/2016/ink" xmlns:am3d="http://schemas.microsoft.com/office/drawing/2017/model3d" xmlns:o="urn:schemas-microsoft-com:office:office" xmlns:oel="http://schemas.microsoft.com/office/2019/extlst" xmlns:r="http://schemas.openxmlformats.org/officeDocument/2006/relationships" xmlns:m="http://schemas.openxmlformats.org/officeDocument/2006/math" xmlns:v="urn:schemas-microsoft-com:vml" xmlns:wp14="http://schemas.microsoft.com/office/word/2010/wordprocessingDrawing" xmlns:wp="http://schemas.openxmlformats.org/drawingml/2006/wordprocessingDrawing" xmlns:w10="urn:schemas-microsoft-com:office:word" xmlns:w="http://schemas.openxmlformats.org/wordprocessingml/2006/main" xmlns:w14="http://schemas.microsoft.com/office/word/2010/wordml" xmlns:w15="http://schemas.microsoft.com/office/word/2012/wordml" xmlns:w16cex="http://schemas.microsoft.com/office/word/2018/wordml/cex" xmlns:w16cid="http://schemas.microsoft.com/office/word/2016/wordml/cid" xmlns:w16="http://schemas.microsoft.com/office/word/2018/wordml" xmlns:w16du="http://schemas.microsoft.com/office/word/2023/wordml/word16du" xmlns:w16sdtdh="http://schemas.microsoft.com/office/word/2020/wordml/sdtdatahash" xmlns:w16sdtfl="http://schemas.microsoft.com/office/word/2024/wordml/sdtformatlock" xmlns:w16se="http://schemas.microsoft.com/office/word/2015/wordml/symex" xmlns:wpg="http://schemas.microsoft.com/office/word/2010/wordprocessingGroup" xmlns:wpi="http://schemas.microsoft.com/office/word/2010/wordprocessingInk" xmlns:wne="http://schemas.microsoft.com/office/word/2006/wordml" xmlns:wps="http://schemas.microsoft.com/office/word/2010/wordprocessingShape" mc:Ignorable="w14 w15 w16se w16cid w16 w16cex w16sdtdh w16sdtfl w16du wp14">
   <w:footnote w:type="separator" w:id="-1">
@@ -1402,16 +1378,6 @@
 </file>
 
 <file path=word/header1.xml><?xml version="1.0" encoding="utf-8"?>
-<w:hdr xmlns:wpc="http://schemas.microsoft.com/office/word/2010/wordprocessingCanvas" xmlns:cx="http://schemas.microsoft.com/office/drawing/2014/chartex" xmlns:cx1="http://schemas.microsoft.com/office/drawing/2015/9/8/chartex" xmlns:cx2="http://schemas.microsoft.com/office/drawing/2015/10/21/chartex" xmlns:cx3="http://schemas.microsoft.com/office/drawing/2016/5/9/chartex" xmlns:cx4="http://schemas.microsoft.com/office/drawing/2016/5/10/chartex" xmlns:cx5="http://schemas.microsoft.com/office/drawing/2016/5/11/chartex" xmlns:cx6="http://schemas.microsoft.com/office/drawing/2016/5/12/chartex" xmlns:cx7="http://schemas.microsoft.com/office/drawing/2016/5/13/chartex" xmlns:cx8="http://schemas.microsoft.com/office/drawing/2016/5/14/chartex" xmlns:mc="http://schemas.openxmlformats.org/markup-compatibility/2006" xmlns:aink="http://schemas.microsoft.com/office/drawing/2016/ink" xmlns:am3d="http://schemas.microsoft.com/office/drawing/2017/model3d" xmlns:o="urn:schemas-microsoft-com:office:office" xmlns:oel="http://schemas.microsoft.com/office/2019/extlst" xmlns:r="http://schemas.openxmlformats.org/officeDocument/2006/relationships" xmlns:m="http://schemas.openxmlformats.org/officeDocument/2006/math" xmlns:v="urn:schemas-microsoft-com:vml" xmlns:wp14="http://schemas.microsoft.com/office/word/2010/wordprocessingDrawing" xmlns:wp="http://schemas.openxmlformats.org/drawingml/2006/wordprocessingDrawing" xmlns:w10="urn:schemas-microsoft-com:office:word" xmlns:w="http://schemas.openxmlformats.org/wordprocessingml/2006/main" xmlns:w14="http://schemas.microsoft.com/office/word/2010/wordml" xmlns:w15="http://schemas.microsoft.com/office/word/2012/wordml" xmlns:w16cex="http://schemas.microsoft.com/office/word/2018/wordml/cex" xmlns:w16cid="http://schemas.microsoft.com/office/word/2016/wordml/cid" xmlns:w16="http://schemas.microsoft.com/office/word/2018/wordml" xmlns:w16du="http://schemas.microsoft.com/office/word/2023/wordml/word16du" xmlns:w16sdtdh="http://schemas.microsoft.com/office/word/2020/wordml/sdtdatahash" xmlns:w16sdtfl="http://schemas.microsoft.com/office/word/2024/wordml/sdtformatlock" xmlns:w16se="http://schemas.microsoft.com/office/word/2015/wordml/symex" xmlns:wpg="http://schemas.microsoft.com/office/word/2010/wordprocessingGroup" xmlns:wpi="http://schemas.microsoft.com/office/word/2010/wordprocessingInk" xmlns:wne="http://schemas.microsoft.com/office/word/2006/wordml" xmlns:wps="http://schemas.microsoft.com/office/word/2010/wordprocessingShape" mc:Ignorable="w14 w15 w16se w16cid w16 w16cex w16sdtdh w16sdtfl w16du wp14">
-  <w:p>
-    <w:pPr>
-      <w:pStyle w:val="Encabezado"/>
-    </w:pPr>
-  </w:p>
-</w:hdr>
-</file>
-
-<file path=word/header2.xml><?xml version="1.0" encoding="utf-8"?>
 <w:hdr xmlns:wpc="http://schemas.microsoft.com/office/word/2010/wordprocessingCanvas" xmlns:cx="http://schemas.microsoft.com/office/drawing/2014/chartex" xmlns:cx1="http://schemas.microsoft.com/office/drawing/2015/9/8/chartex" xmlns:cx2="http://schemas.microsoft.com/office/drawing/2015/10/21/chartex" xmlns:cx3="http://schemas.microsoft.com/office/drawing/2016/5/9/chartex" xmlns:cx4="http://schemas.microsoft.com/office/drawing/2016/5/10/chartex" xmlns:cx5="http://schemas.microsoft.com/office/drawing/2016/5/11/chartex" xmlns:cx6="http://schemas.microsoft.com/office/drawing/2016/5/12/chartex" xmlns:cx7="http://schemas.microsoft.com/office/drawing/2016/5/13/chartex" xmlns:cx8="http://schemas.microsoft.com/office/drawing/2016/5/14/chartex" xmlns:mc="http://schemas.openxmlformats.org/markup-compatibility/2006" xmlns:aink="http://schemas.microsoft.com/office/drawing/2016/ink" xmlns:am3d="http://schemas.microsoft.com/office/drawing/2017/model3d" xmlns:o="urn:schemas-microsoft-com:office:office" xmlns:oel="http://schemas.microsoft.com/office/2019/extlst" xmlns:r="http://schemas.openxmlformats.org/officeDocument/2006/relationships" xmlns:m="http://schemas.openxmlformats.org/officeDocument/2006/math" xmlns:v="urn:schemas-microsoft-com:vml" xmlns:wp14="http://schemas.microsoft.com/office/word/2010/wordprocessingDrawing" xmlns:wp="http://schemas.openxmlformats.org/drawingml/2006/wordprocessingDrawing" xmlns:w10="urn:schemas-microsoft-com:office:word" xmlns:w="http://schemas.openxmlformats.org/wordprocessingml/2006/main" xmlns:w14="http://schemas.microsoft.com/office/word/2010/wordml" xmlns:w15="http://schemas.microsoft.com/office/word/2012/wordml" xmlns:w16cex="http://schemas.microsoft.com/office/word/2018/wordml/cex" xmlns:w16cid="http://schemas.microsoft.com/office/word/2016/wordml/cid" xmlns:w16="http://schemas.microsoft.com/office/word/2018/wordml" xmlns:w16du="http://schemas.microsoft.com/office/word/2023/wordml/word16du" xmlns:w16sdtdh="http://schemas.microsoft.com/office/word/2020/wordml/sdtdatahash" xmlns:w16sdtfl="http://schemas.microsoft.com/office/word/2024/wordml/sdtformatlock" xmlns:w16se="http://schemas.microsoft.com/office/word/2015/wordml/symex" xmlns:wpg="http://schemas.microsoft.com/office/word/2010/wordprocessingGroup" xmlns:wpi="http://schemas.microsoft.com/office/word/2010/wordprocessingInk" xmlns:wne="http://schemas.microsoft.com/office/word/2006/wordml" xmlns:wps="http://schemas.microsoft.com/office/word/2010/wordprocessingShape" mc:Ignorable="w14 w15 w16se w16cid w16 w16cex w16sdtdh w16sdtfl w16du wp14">
   <w:p>
     <w:pPr>
@@ -1781,16 +1747,6 @@
         </mc:Fallback>
       </mc:AlternateContent>
     </w:r>
-  </w:p>
-</w:hdr>
-</file>
-
-<file path=word/header3.xml><?xml version="1.0" encoding="utf-8"?>
-<w:hdr xmlns:wpc="http://schemas.microsoft.com/office/word/2010/wordprocessingCanvas" xmlns:cx="http://schemas.microsoft.com/office/drawing/2014/chartex" xmlns:cx1="http://schemas.microsoft.com/office/drawing/2015/9/8/chartex" xmlns:cx2="http://schemas.microsoft.com/office/drawing/2015/10/21/chartex" xmlns:cx3="http://schemas.microsoft.com/office/drawing/2016/5/9/chartex" xmlns:cx4="http://schemas.microsoft.com/office/drawing/2016/5/10/chartex" xmlns:cx5="http://schemas.microsoft.com/office/drawing/2016/5/11/chartex" xmlns:cx6="http://schemas.microsoft.com/office/drawing/2016/5/12/chartex" xmlns:cx7="http://schemas.microsoft.com/office/drawing/2016/5/13/chartex" xmlns:cx8="http://schemas.microsoft.com/office/drawing/2016/5/14/chartex" xmlns:mc="http://schemas.openxmlformats.org/markup-compatibility/2006" xmlns:aink="http://schemas.microsoft.com/office/drawing/2016/ink" xmlns:am3d="http://schemas.microsoft.com/office/drawing/2017/model3d" xmlns:o="urn:schemas-microsoft-com:office:office" xmlns:oel="http://schemas.microsoft.com/office/2019/extlst" xmlns:r="http://schemas.openxmlformats.org/officeDocument/2006/relationships" xmlns:m="http://schemas.openxmlformats.org/officeDocument/2006/math" xmlns:v="urn:schemas-microsoft-com:vml" xmlns:wp14="http://schemas.microsoft.com/office/word/2010/wordprocessingDrawing" xmlns:wp="http://schemas.openxmlformats.org/drawingml/2006/wordprocessingDrawing" xmlns:w10="urn:schemas-microsoft-com:office:word" xmlns:w="http://schemas.openxmlformats.org/wordprocessingml/2006/main" xmlns:w14="http://schemas.microsoft.com/office/word/2010/wordml" xmlns:w15="http://schemas.microsoft.com/office/word/2012/wordml" xmlns:w16cex="http://schemas.microsoft.com/office/word/2018/wordml/cex" xmlns:w16cid="http://schemas.microsoft.com/office/word/2016/wordml/cid" xmlns:w16="http://schemas.microsoft.com/office/word/2018/wordml" xmlns:w16du="http://schemas.microsoft.com/office/word/2023/wordml/word16du" xmlns:w16sdtdh="http://schemas.microsoft.com/office/word/2020/wordml/sdtdatahash" xmlns:w16sdtfl="http://schemas.microsoft.com/office/word/2024/wordml/sdtformatlock" xmlns:w16se="http://schemas.microsoft.com/office/word/2015/wordml/symex" xmlns:wpg="http://schemas.microsoft.com/office/word/2010/wordprocessingGroup" xmlns:wpi="http://schemas.microsoft.com/office/word/2010/wordprocessingInk" xmlns:wne="http://schemas.microsoft.com/office/word/2006/wordml" xmlns:wps="http://schemas.microsoft.com/office/word/2010/wordprocessingShape" mc:Ignorable="w14 w15 w16se w16cid w16 w16cex w16sdtdh w16sdtfl w16du wp14">
-  <w:p>
-    <w:pPr>
-      <w:pStyle w:val="Encabezado"/>
-    </w:pPr>
   </w:p>
 </w:hdr>
 </file>
@@ -2579,10 +2535,6 @@
 </file>
 
 <file path=customXml/item1.xml><?xml version="1.0" encoding="utf-8"?>
-<b:Sources xmlns:b="http://schemas.openxmlformats.org/officeDocument/2006/bibliography" xmlns="http://schemas.openxmlformats.org/officeDocument/2006/bibliography" SelectedStyle="\APA.XSL" StyleName="APA"/>
-</file>
-
-<file path=customXml/item2.xml><?xml version="1.0" encoding="utf-8"?>
 <s:customData xmlns="http://www.wps.cn/officeDocument/2013/wpsCustomData" xmlns:s="http://www.wps.cn/officeDocument/2013/wpsCustomData">
   <customSectProps/>
   <customShpExts>
@@ -2591,18 +2543,22 @@
 </s:customData>
 </file>
 
+<file path=customXml/item2.xml><?xml version="1.0" encoding="utf-8"?>
+<b:Sources xmlns:b="http://schemas.openxmlformats.org/officeDocument/2006/bibliography" xmlns="http://schemas.openxmlformats.org/officeDocument/2006/bibliography" SelectedStyle="\APA.XSL" StyleName="APA"/>
+</file>
+
 <file path=customXml/itemProps1.xml><?xml version="1.0" encoding="utf-8"?>
+<ds:datastoreItem xmlns:ds="http://schemas.openxmlformats.org/officeDocument/2006/customXml" ds:itemID="{B1977F7D-205B-4081-913C-38D41E755F92}">
+  <ds:schemaRefs>
+    <ds:schemaRef ds:uri="http://www.wps.cn/officeDocument/2013/wpsCustomData"/>
+  </ds:schemaRefs>
+</ds:datastoreItem>
+</file>
+
+<file path=customXml/itemProps2.xml><?xml version="1.0" encoding="utf-8"?>
 <ds:datastoreItem xmlns:ds="http://schemas.openxmlformats.org/officeDocument/2006/customXml" ds:itemID="{A27D8E4A-F1F3-4384-A9F4-411E253F5AF8}">
   <ds:schemaRefs>
     <ds:schemaRef ds:uri="http://schemas.openxmlformats.org/officeDocument/2006/bibliography"/>
   </ds:schemaRefs>
 </ds:datastoreItem>
-</file>
-
-<file path=customXml/itemProps2.xml><?xml version="1.0" encoding="utf-8"?>
-<ds:datastoreItem xmlns:ds="http://schemas.openxmlformats.org/officeDocument/2006/customXml" ds:itemID="{B1977F7D-205B-4081-913C-38D41E755F92}">
-  <ds:schemaRefs>
-    <ds:schemaRef ds:uri="http://www.wps.cn/officeDocument/2013/wpsCustomData"/>
-  </ds:schemaRefs>
-</ds:datastoreItem>
 </file>
</xml_diff>

<commit_message>
ya hace todo bien, genera solo liberaciones, cada alumno 1 archivo, clasificado por carrera
</commit_message>
<xml_diff>
--- a/Calificacion.docx
+++ b/Calificacion.docx
@@ -478,7 +478,7 @@
           <w:sz w:val="28"/>
           <w:vertAlign w:val="subscript"/>
         </w:rPr>
-        <w:t>MAYO</w:t>
+        <w:t>agosto</w:t>
       </w:r>
       <w:r>
         <w:rPr>
@@ -2535,6 +2535,10 @@
 </file>
 
 <file path=customXml/item1.xml><?xml version="1.0" encoding="utf-8"?>
+<b:Sources xmlns:b="http://schemas.openxmlformats.org/officeDocument/2006/bibliography" xmlns="http://schemas.openxmlformats.org/officeDocument/2006/bibliography" SelectedStyle="\APA.XSL" StyleName="APA"/>
+</file>
+
+<file path=customXml/item2.xml><?xml version="1.0" encoding="utf-8"?>
 <s:customData xmlns="http://www.wps.cn/officeDocument/2013/wpsCustomData" xmlns:s="http://www.wps.cn/officeDocument/2013/wpsCustomData">
   <customSectProps/>
   <customShpExts>
@@ -2543,22 +2547,18 @@
 </s:customData>
 </file>
 
-<file path=customXml/item2.xml><?xml version="1.0" encoding="utf-8"?>
-<b:Sources xmlns:b="http://schemas.openxmlformats.org/officeDocument/2006/bibliography" xmlns="http://schemas.openxmlformats.org/officeDocument/2006/bibliography" SelectedStyle="\APA.XSL" StyleName="APA"/>
+<file path=customXml/itemProps1.xml><?xml version="1.0" encoding="utf-8"?>
+<ds:datastoreItem xmlns:ds="http://schemas.openxmlformats.org/officeDocument/2006/customXml" ds:itemID="{A27D8E4A-F1F3-4384-A9F4-411E253F5AF8}">
+  <ds:schemaRefs>
+    <ds:schemaRef ds:uri="http://schemas.openxmlformats.org/officeDocument/2006/bibliography"/>
+  </ds:schemaRefs>
+</ds:datastoreItem>
 </file>
 
-<file path=customXml/itemProps1.xml><?xml version="1.0" encoding="utf-8"?>
+<file path=customXml/itemProps2.xml><?xml version="1.0" encoding="utf-8"?>
 <ds:datastoreItem xmlns:ds="http://schemas.openxmlformats.org/officeDocument/2006/customXml" ds:itemID="{B1977F7D-205B-4081-913C-38D41E755F92}">
   <ds:schemaRefs>
     <ds:schemaRef ds:uri="http://www.wps.cn/officeDocument/2013/wpsCustomData"/>
   </ds:schemaRefs>
 </ds:datastoreItem>
-</file>
-
-<file path=customXml/itemProps2.xml><?xml version="1.0" encoding="utf-8"?>
-<ds:datastoreItem xmlns:ds="http://schemas.openxmlformats.org/officeDocument/2006/customXml" ds:itemID="{A27D8E4A-F1F3-4384-A9F4-411E253F5AF8}">
-  <ds:schemaRefs>
-    <ds:schemaRef ds:uri="http://schemas.openxmlformats.org/officeDocument/2006/bibliography"/>
-  </ds:schemaRefs>
-</ds:datastoreItem>
 </file>
</xml_diff>